<commit_message>
dodajanje Martjanske pesmarice in Berkejevega prepisa 3-15
</commit_message>
<xml_diff>
--- a/Prepisi/Volkmer-pridiga-dipl-prepis-Lampret.docx
+++ b/Prepisi/Volkmer-pridiga-dipl-prepis-Lampret.docx
@@ -107,8 +107,6 @@
       <w:pPr>
         <w:pStyle w:val="teichoice"/>
       </w:pPr>
-      <w:bookmarkStart w:id="0" w:name="_GoBack"/>
-      <w:bookmarkEnd w:id="0"/>
     </w:p>
     <w:p>
       <w:pPr>
@@ -1887,7 +1885,6 @@
       <w:r>
         <w:rPr>
           <w:rStyle w:val="teiadd"/>
-          <w:u w:val="none"/>
         </w:rPr>
         <w:t>to</w:t>
       </w:r>
@@ -3484,7 +3481,6 @@
       <w:r>
         <w:rPr>
           <w:rStyle w:val="teiadd"/>
-          <w:u w:val="none"/>
         </w:rPr>
         <w:t>oni</w:t>
       </w:r>
@@ -5697,7 +5693,15 @@
         <w:rPr>
           <w:rStyle w:val="teisurplus"/>
         </w:rPr>
-        <w:t>ga</w:t>
+        <w:t>g</w:t>
+      </w:r>
+      <w:bookmarkStart w:id="0" w:name="_GoBack"/>
+      <w:bookmarkEnd w:id="0"/>
+      <w:r>
+        <w:rPr>
+          <w:rStyle w:val="teisurplus"/>
+        </w:rPr>
+        <w:t>a</w:t>
       </w:r>
       <w:r>
         <w:t xml:space="preserve"> me</w:t>
@@ -10815,7 +10819,7 @@
 </file>
 
 <file path=customXml/itemProps1.xml><?xml version="1.0" encoding="utf-8"?>
-<ds:datastoreItem xmlns:ds="http://schemas.openxmlformats.org/officeDocument/2006/customXml" ds:itemID="{0F66C204-6F2F-4D4F-8620-87BCF69B33A8}">
+<ds:datastoreItem xmlns:ds="http://schemas.openxmlformats.org/officeDocument/2006/customXml" ds:itemID="{E910F895-3243-4FEF-8F88-C2994A07A00E}">
   <ds:schemaRefs>
     <ds:schemaRef ds:uri="http://schemas.openxmlformats.org/officeDocument/2006/bibliography"/>
   </ds:schemaRefs>

</xml_diff>